<commit_message>
Updated report with correct fig. n values
</commit_message>
<xml_diff>
--- a/report.docx
+++ b/report.docx
@@ -1010,7 +1010,16 @@
           <w:sz w:val="14"/>
           <w:szCs w:val="20"/>
         </w:rPr>
-        <w:t xml:space="preserve"> 2</w:t>
+        <w:t xml:space="preserve"> 3 </w:t>
+      </w:r>
+      <w:r>
+        <w:rPr>
+          <w:rFonts w:ascii="Libre Baskerville" w:hAnsi="Libre Baskerville"/>
+          <w:color w:val="000000"/>
+          <w:sz w:val="14"/>
+          <w:szCs w:val="20"/>
+        </w:rPr>
+        <w:t>order of update for cells</w:t>
       </w:r>
     </w:p>
     <w:p>
@@ -1425,7 +1434,36 @@
           <w:sz w:val="14"/>
           <w:szCs w:val="20"/>
         </w:rPr>
-        <w:t xml:space="preserve"> 3</w:t>
+        <w:t xml:space="preserve"> 4</w:t>
+      </w:r>
+      <w:r>
+        <w:rPr>
+          <w:rFonts w:ascii="Libre Baskerville" w:hAnsi="Libre Baskerville"/>
+          <w:color w:val="000000"/>
+          <w:sz w:val="14"/>
+          <w:szCs w:val="20"/>
+        </w:rPr>
+        <w:t xml:space="preserve"> </w:t>
+      </w:r>
+      <w:bookmarkStart w:id="0" w:name="_GoBack"/>
+      <w:bookmarkEnd w:id="0"/>
+      <w:r>
+        <w:rPr>
+          <w:rFonts w:ascii="Libre Baskerville" w:hAnsi="Libre Baskerville"/>
+          <w:color w:val="000000"/>
+          <w:sz w:val="14"/>
+          <w:szCs w:val="20"/>
+        </w:rPr>
+        <w:t>throughputs</w:t>
+      </w:r>
+      <w:r>
+        <w:rPr>
+          <w:rFonts w:ascii="Libre Baskerville" w:hAnsi="Libre Baskerville"/>
+          <w:color w:val="000000"/>
+          <w:sz w:val="14"/>
+          <w:szCs w:val="20"/>
+        </w:rPr>
+        <w:t xml:space="preserve"> against world size tested at 1024 iterations with random inputs</w:t>
       </w:r>
     </w:p>
     <w:p>
@@ -1487,7 +1525,16 @@
           <w:sz w:val="20"/>
           <w:szCs w:val="20"/>
         </w:rPr>
-        <w:t>As shown in fig 2, a minor optimisation occurs using enabling asynchronous channels. We hypothesise that this is due to less synchronization being required between the threads leaving them more time perform calculations.</w:t>
+        <w:t>As shown in fig 4</w:t>
+      </w:r>
+      <w:r>
+        <w:rPr>
+          <w:rFonts w:ascii="Libre Baskerville" w:hAnsi="Libre Baskerville"/>
+          <w:color w:val="000000"/>
+          <w:sz w:val="20"/>
+          <w:szCs w:val="20"/>
+        </w:rPr>
+        <w:t>, a minor optimisation occurs using enabling asynchronous channels. We hypothesise that this is due to less synchronization being required between the threads leaving them more time perform calculations.</w:t>
       </w:r>
     </w:p>
     <w:p>
@@ -1720,7 +1767,7 @@
           <w:sz w:val="14"/>
           <w:szCs w:val="20"/>
         </w:rPr>
-        <w:t xml:space="preserve"> 4</w:t>
+        <w:t xml:space="preserve"> 5 general timing data for parallel smart packing</w:t>
       </w:r>
     </w:p>
     <w:p>
@@ -1931,6 +1978,56 @@
           </wp:inline>
         </w:drawing>
       </w:r>
+      <w:r>
+        <w:br/>
+      </w:r>
+      <w:r>
+        <w:rPr>
+          <w:rFonts w:ascii="Libre Baskerville" w:hAnsi="Libre Baskerville"/>
+          <w:color w:val="000000"/>
+          <w:sz w:val="14"/>
+          <w:szCs w:val="20"/>
+        </w:rPr>
+        <w:t>fig.</w:t>
+      </w:r>
+      <w:r>
+        <w:rPr>
+          <w:rFonts w:ascii="Libre Baskerville" w:hAnsi="Libre Baskerville"/>
+          <w:color w:val="000000"/>
+          <w:sz w:val="14"/>
+          <w:szCs w:val="20"/>
+        </w:rPr>
+        <w:t xml:space="preserve"> 6</w:t>
+      </w:r>
+      <w:r>
+        <w:rPr>
+          <w:rFonts w:ascii="Libre Baskerville" w:hAnsi="Libre Baskerville"/>
+          <w:color w:val="000000"/>
+          <w:sz w:val="14"/>
+          <w:szCs w:val="20"/>
+        </w:rPr>
+        <w:t xml:space="preserve"> </w:t>
+      </w:r>
+      <w:proofErr w:type="spellStart"/>
+      <w:r>
+        <w:rPr>
+          <w:rFonts w:ascii="Libre Baskerville" w:hAnsi="Libre Baskerville"/>
+          <w:color w:val="000000"/>
+          <w:sz w:val="14"/>
+          <w:szCs w:val="20"/>
+        </w:rPr>
+        <w:t>xta</w:t>
+      </w:r>
+      <w:proofErr w:type="spellEnd"/>
+      <w:r>
+        <w:rPr>
+          <w:rFonts w:ascii="Libre Baskerville" w:hAnsi="Libre Baskerville"/>
+          <w:color w:val="000000"/>
+          <w:sz w:val="14"/>
+          <w:szCs w:val="20"/>
+        </w:rPr>
+        <w:t xml:space="preserve"> resources output for 16x16</w:t>
+      </w:r>
     </w:p>
     <w:p>
       <w:pPr>
@@ -1995,8 +2092,65 @@
           </wp:inline>
         </w:drawing>
       </w:r>
-      <w:bookmarkStart w:id="0" w:name="_GoBack"/>
-      <w:bookmarkEnd w:id="0"/>
+      <w:r>
+        <w:br/>
+      </w:r>
+      <w:r>
+        <w:rPr>
+          <w:rFonts w:ascii="Libre Baskerville" w:hAnsi="Libre Baskerville"/>
+          <w:color w:val="000000"/>
+          <w:sz w:val="14"/>
+          <w:szCs w:val="20"/>
+        </w:rPr>
+        <w:t>fig.</w:t>
+      </w:r>
+      <w:r>
+        <w:rPr>
+          <w:rFonts w:ascii="Libre Baskerville" w:hAnsi="Libre Baskerville"/>
+          <w:color w:val="000000"/>
+          <w:sz w:val="14"/>
+          <w:szCs w:val="20"/>
+        </w:rPr>
+        <w:t xml:space="preserve"> 7</w:t>
+      </w:r>
+      <w:r>
+        <w:rPr>
+          <w:rFonts w:ascii="Libre Baskerville" w:hAnsi="Libre Baskerville"/>
+          <w:color w:val="000000"/>
+          <w:sz w:val="14"/>
+          <w:szCs w:val="20"/>
+        </w:rPr>
+        <w:t xml:space="preserve"> </w:t>
+      </w:r>
+      <w:proofErr w:type="spellStart"/>
+      <w:r>
+        <w:rPr>
+          <w:rFonts w:ascii="Libre Baskerville" w:hAnsi="Libre Baskerville"/>
+          <w:color w:val="000000"/>
+          <w:sz w:val="14"/>
+          <w:szCs w:val="20"/>
+        </w:rPr>
+        <w:t>xta</w:t>
+      </w:r>
+      <w:proofErr w:type="spellEnd"/>
+      <w:r>
+        <w:rPr>
+          <w:rFonts w:ascii="Libre Baskerville" w:hAnsi="Libre Baskerville"/>
+          <w:color w:val="000000"/>
+          <w:sz w:val="14"/>
+          <w:szCs w:val="20"/>
+        </w:rPr>
+        <w:t xml:space="preserve"> resources output for </w:t>
+      </w:r>
+      <w:r>
+        <w:rPr>
+          <w:rFonts w:ascii="Libre Baskerville" w:hAnsi="Libre Baskerville"/>
+          <w:color w:val="000000"/>
+          <w:sz w:val="14"/>
+          <w:szCs w:val="20"/>
+        </w:rPr>
+        <w:t>1052x1052</w:t>
+      </w:r>
     </w:p>
     <w:p>
       <w:pPr>
@@ -2074,6 +2228,56 @@
             <v:imagedata r:id="rId14" o:title="testout"/>
           </v:shape>
         </w:pict>
+      </w:r>
+      <w:r>
+        <w:br/>
+      </w:r>
+      <w:r>
+        <w:rPr>
+          <w:rFonts w:ascii="Libre Baskerville" w:hAnsi="Libre Baskerville"/>
+          <w:color w:val="000000"/>
+          <w:sz w:val="14"/>
+          <w:szCs w:val="20"/>
+        </w:rPr>
+        <w:t>fig.</w:t>
+      </w:r>
+      <w:r>
+        <w:rPr>
+          <w:rFonts w:ascii="Libre Baskerville" w:hAnsi="Libre Baskerville"/>
+          <w:color w:val="000000"/>
+          <w:sz w:val="14"/>
+          <w:szCs w:val="20"/>
+        </w:rPr>
+        <w:t xml:space="preserve"> 8</w:t>
+      </w:r>
+      <w:r>
+        <w:rPr>
+          <w:rFonts w:ascii="Libre Baskerville" w:hAnsi="Libre Baskerville"/>
+          <w:color w:val="000000"/>
+          <w:sz w:val="14"/>
+          <w:szCs w:val="20"/>
+        </w:rPr>
+        <w:t xml:space="preserve"> </w:t>
+      </w:r>
+      <w:proofErr w:type="spellStart"/>
+      <w:r>
+        <w:rPr>
+          <w:rFonts w:ascii="Libre Baskerville" w:hAnsi="Libre Baskerville"/>
+          <w:color w:val="000000"/>
+          <w:sz w:val="14"/>
+          <w:szCs w:val="20"/>
+        </w:rPr>
+        <w:t>test.pgm</w:t>
+      </w:r>
+      <w:proofErr w:type="spellEnd"/>
+      <w:r>
+        <w:rPr>
+          <w:rFonts w:ascii="Libre Baskerville" w:hAnsi="Libre Baskerville"/>
+          <w:color w:val="000000"/>
+          <w:sz w:val="14"/>
+          <w:szCs w:val="20"/>
+        </w:rPr>
+        <w:t xml:space="preserve"> after 2 generations</w:t>
       </w:r>
     </w:p>
     <w:p>
@@ -2141,6 +2345,60 @@
           </wp:inline>
         </w:drawing>
       </w:r>
+      <w:r>
+        <w:rPr>
+          <w:rFonts w:ascii="Libre Baskerville" w:hAnsi="Libre Baskerville"/>
+          <w:b/>
+          <w:bCs/>
+          <w:color w:val="000000"/>
+        </w:rPr>
+        <w:br/>
+      </w:r>
+      <w:r>
+        <w:rPr>
+          <w:rFonts w:ascii="Libre Baskerville" w:hAnsi="Libre Baskerville"/>
+          <w:color w:val="000000"/>
+          <w:sz w:val="14"/>
+          <w:szCs w:val="20"/>
+        </w:rPr>
+        <w:t>fig.</w:t>
+      </w:r>
+      <w:r>
+        <w:rPr>
+          <w:rFonts w:ascii="Libre Baskerville" w:hAnsi="Libre Baskerville"/>
+          <w:color w:val="000000"/>
+          <w:sz w:val="14"/>
+          <w:szCs w:val="20"/>
+        </w:rPr>
+        <w:t xml:space="preserve"> 9</w:t>
+      </w:r>
+      <w:r>
+        <w:rPr>
+          <w:rFonts w:ascii="Libre Baskerville" w:hAnsi="Libre Baskerville"/>
+          <w:color w:val="000000"/>
+          <w:sz w:val="14"/>
+          <w:szCs w:val="20"/>
+        </w:rPr>
+        <w:t xml:space="preserve"> </w:t>
+      </w:r>
+      <w:r>
+        <w:rPr>
+          <w:rFonts w:ascii="Libre Baskerville" w:hAnsi="Libre Baskerville"/>
+          <w:color w:val="000000"/>
+          <w:sz w:val="14"/>
+          <w:szCs w:val="20"/>
+        </w:rPr>
+        <w:t>64x64.pgm after 1024</w:t>
+      </w:r>
+      <w:r>
+        <w:rPr>
+          <w:rFonts w:ascii="Libre Baskerville" w:hAnsi="Libre Baskerville"/>
+          <w:color w:val="000000"/>
+          <w:sz w:val="14"/>
+          <w:szCs w:val="20"/>
+        </w:rPr>
+        <w:t xml:space="preserve"> generations</w:t>
+      </w:r>
     </w:p>
     <w:p>
       <w:pPr>
@@ -2207,6 +2465,60 @@
           </wp:inline>
         </w:drawing>
       </w:r>
+      <w:r>
+        <w:rPr>
+          <w:rFonts w:ascii="Libre Baskerville" w:hAnsi="Libre Baskerville"/>
+          <w:b/>
+          <w:bCs/>
+          <w:color w:val="000000"/>
+        </w:rPr>
+        <w:br/>
+      </w:r>
+      <w:r>
+        <w:rPr>
+          <w:rFonts w:ascii="Libre Baskerville" w:hAnsi="Libre Baskerville"/>
+          <w:color w:val="000000"/>
+          <w:sz w:val="14"/>
+          <w:szCs w:val="20"/>
+        </w:rPr>
+        <w:t>fig.</w:t>
+      </w:r>
+      <w:r>
+        <w:rPr>
+          <w:rFonts w:ascii="Libre Baskerville" w:hAnsi="Libre Baskerville"/>
+          <w:color w:val="000000"/>
+          <w:sz w:val="14"/>
+          <w:szCs w:val="20"/>
+        </w:rPr>
+        <w:t xml:space="preserve"> 10</w:t>
+      </w:r>
+      <w:r>
+        <w:rPr>
+          <w:rFonts w:ascii="Libre Baskerville" w:hAnsi="Libre Baskerville"/>
+          <w:color w:val="000000"/>
+          <w:sz w:val="14"/>
+          <w:szCs w:val="20"/>
+        </w:rPr>
+        <w:t xml:space="preserve"> </w:t>
+      </w:r>
+      <w:r>
+        <w:rPr>
+          <w:rFonts w:ascii="Libre Baskerville" w:hAnsi="Libre Baskerville"/>
+          <w:color w:val="000000"/>
+          <w:sz w:val="14"/>
+          <w:szCs w:val="20"/>
+        </w:rPr>
+        <w:t>128x128</w:t>
+      </w:r>
+      <w:r>
+        <w:rPr>
+          <w:rFonts w:ascii="Libre Baskerville" w:hAnsi="Libre Baskerville"/>
+          <w:color w:val="000000"/>
+          <w:sz w:val="14"/>
+          <w:szCs w:val="20"/>
+        </w:rPr>
+        <w:t>.pgm after 1024 generations</w:t>
+      </w:r>
     </w:p>
     <w:p>
       <w:pPr>
@@ -2273,6 +2585,60 @@
           </wp:inline>
         </w:drawing>
       </w:r>
+      <w:r>
+        <w:rPr>
+          <w:rFonts w:ascii="Libre Baskerville" w:hAnsi="Libre Baskerville"/>
+          <w:b/>
+          <w:bCs/>
+          <w:color w:val="000000"/>
+        </w:rPr>
+        <w:br/>
+      </w:r>
+      <w:r>
+        <w:rPr>
+          <w:rFonts w:ascii="Libre Baskerville" w:hAnsi="Libre Baskerville"/>
+          <w:color w:val="000000"/>
+          <w:sz w:val="14"/>
+          <w:szCs w:val="20"/>
+        </w:rPr>
+        <w:t>fig.</w:t>
+      </w:r>
+      <w:r>
+        <w:rPr>
+          <w:rFonts w:ascii="Libre Baskerville" w:hAnsi="Libre Baskerville"/>
+          <w:color w:val="000000"/>
+          <w:sz w:val="14"/>
+          <w:szCs w:val="20"/>
+        </w:rPr>
+        <w:t xml:space="preserve"> 11</w:t>
+      </w:r>
+      <w:r>
+        <w:rPr>
+          <w:rFonts w:ascii="Libre Baskerville" w:hAnsi="Libre Baskerville"/>
+          <w:color w:val="000000"/>
+          <w:sz w:val="14"/>
+          <w:szCs w:val="20"/>
+        </w:rPr>
+        <w:t xml:space="preserve"> </w:t>
+      </w:r>
+      <w:r>
+        <w:rPr>
+          <w:rFonts w:ascii="Libre Baskerville" w:hAnsi="Libre Baskerville"/>
+          <w:color w:val="000000"/>
+          <w:sz w:val="14"/>
+          <w:szCs w:val="20"/>
+        </w:rPr>
+        <w:t>256x256</w:t>
+      </w:r>
+      <w:r>
+        <w:rPr>
+          <w:rFonts w:ascii="Libre Baskerville" w:hAnsi="Libre Baskerville"/>
+          <w:color w:val="000000"/>
+          <w:sz w:val="14"/>
+          <w:szCs w:val="20"/>
+        </w:rPr>
+        <w:t>.pgm after 1024 generations</w:t>
+      </w:r>
     </w:p>
     <w:p>
       <w:pPr>
@@ -2339,10 +2705,65 @@
           </wp:inline>
         </w:drawing>
       </w:r>
+      <w:r>
+        <w:rPr>
+          <w:rFonts w:ascii="Libre Baskerville" w:hAnsi="Libre Baskerville"/>
+          <w:b/>
+          <w:bCs/>
+          <w:color w:val="000000"/>
+        </w:rPr>
+        <w:br/>
+      </w:r>
+      <w:r>
+        <w:rPr>
+          <w:rFonts w:ascii="Libre Baskerville" w:hAnsi="Libre Baskerville"/>
+          <w:color w:val="000000"/>
+          <w:sz w:val="14"/>
+          <w:szCs w:val="20"/>
+        </w:rPr>
+        <w:t>fig.</w:t>
+      </w:r>
+      <w:r>
+        <w:rPr>
+          <w:rFonts w:ascii="Libre Baskerville" w:hAnsi="Libre Baskerville"/>
+          <w:color w:val="000000"/>
+          <w:sz w:val="14"/>
+          <w:szCs w:val="20"/>
+        </w:rPr>
+        <w:t xml:space="preserve"> 12</w:t>
+      </w:r>
+      <w:r>
+        <w:rPr>
+          <w:rFonts w:ascii="Libre Baskerville" w:hAnsi="Libre Baskerville"/>
+          <w:color w:val="000000"/>
+          <w:sz w:val="14"/>
+          <w:szCs w:val="20"/>
+        </w:rPr>
+        <w:t xml:space="preserve"> </w:t>
+      </w:r>
+      <w:r>
+        <w:rPr>
+          <w:rFonts w:ascii="Libre Baskerville" w:hAnsi="Libre Baskerville"/>
+          <w:color w:val="000000"/>
+          <w:sz w:val="14"/>
+          <w:szCs w:val="20"/>
+        </w:rPr>
+        <w:t>512x512</w:t>
+      </w:r>
+      <w:r>
+        <w:rPr>
+          <w:rFonts w:ascii="Libre Baskerville" w:hAnsi="Libre Baskerville"/>
+          <w:color w:val="000000"/>
+          <w:sz w:val="14"/>
+          <w:szCs w:val="20"/>
+        </w:rPr>
+        <w:t>.pgm after 1024 generations</w:t>
+      </w:r>
     </w:p>
     <w:p>
       <w:pPr>
         <w:spacing w:before="240"/>
+        <w:jc w:val="center"/>
         <w:rPr>
           <w:rFonts w:ascii="Libre Baskerville" w:hAnsi="Libre Baskerville"/>
           <w:b/>
@@ -2408,6 +2829,60 @@
             </a:graphic>
           </wp:inline>
         </w:drawing>
+      </w:r>
+      <w:r>
+        <w:rPr>
+          <w:rFonts w:ascii="Libre Baskerville" w:hAnsi="Libre Baskerville"/>
+          <w:b/>
+          <w:bCs/>
+          <w:color w:val="000000"/>
+        </w:rPr>
+        <w:br/>
+      </w:r>
+      <w:r>
+        <w:rPr>
+          <w:rFonts w:ascii="Libre Baskerville" w:hAnsi="Libre Baskerville"/>
+          <w:color w:val="000000"/>
+          <w:sz w:val="14"/>
+          <w:szCs w:val="20"/>
+        </w:rPr>
+        <w:t>fig.</w:t>
+      </w:r>
+      <w:r>
+        <w:rPr>
+          <w:rFonts w:ascii="Libre Baskerville" w:hAnsi="Libre Baskerville"/>
+          <w:color w:val="000000"/>
+          <w:sz w:val="14"/>
+          <w:szCs w:val="20"/>
+        </w:rPr>
+        <w:t xml:space="preserve"> 13</w:t>
+      </w:r>
+      <w:r>
+        <w:rPr>
+          <w:rFonts w:ascii="Libre Baskerville" w:hAnsi="Libre Baskerville"/>
+          <w:color w:val="000000"/>
+          <w:sz w:val="14"/>
+          <w:szCs w:val="20"/>
+        </w:rPr>
+        <w:t xml:space="preserve"> </w:t>
+      </w:r>
+      <w:r>
+        <w:rPr>
+          <w:rFonts w:ascii="Libre Baskerville" w:hAnsi="Libre Baskerville"/>
+          <w:color w:val="000000"/>
+          <w:sz w:val="14"/>
+          <w:szCs w:val="20"/>
+        </w:rPr>
+        <w:t>1024x1024 random seed 0</w:t>
+      </w:r>
+      <w:r>
+        <w:rPr>
+          <w:rFonts w:ascii="Libre Baskerville" w:hAnsi="Libre Baskerville"/>
+          <w:color w:val="000000"/>
+          <w:sz w:val="14"/>
+          <w:szCs w:val="20"/>
+        </w:rPr>
+        <w:t xml:space="preserve"> after 1024 generations</w:t>
       </w:r>
     </w:p>
     <w:sectPr>
@@ -3764,7 +4239,7 @@
 </file>
 
 <file path=customXml/itemProps1.xml><?xml version="1.0" encoding="utf-8"?>
-<ds:datastoreItem xmlns:ds="http://schemas.openxmlformats.org/officeDocument/2006/customXml" ds:itemID="{84C1314F-9814-44A7-A48A-65C2D8DDC908}">
+<ds:datastoreItem xmlns:ds="http://schemas.openxmlformats.org/officeDocument/2006/customXml" ds:itemID="{603D6A2A-02CE-4604-9661-0B31E7D8AA81}">
   <ds:schemaRefs>
     <ds:schemaRef ds:uri="http://schemas.openxmlformats.org/officeDocument/2006/bibliography"/>
   </ds:schemaRefs>

</xml_diff>